<commit_message>
Apply opacity to colored background image of the #headline
</commit_message>
<xml_diff>
--- a/drafts/Capstone project content.docx
+++ b/drafts/Capstone project content.docx
@@ -261,7 +261,21 @@
         <w:rPr>
           <w:lang w:val="en-US"/>
         </w:rPr>
-        <w:t>13, Navoi str, Tashkent</w:t>
+        <w:t xml:space="preserve">13, </w:t>
+      </w:r>
+      <w:proofErr w:type="spellStart"/>
+      <w:r>
+        <w:rPr>
+          <w:lang w:val="en-US"/>
+        </w:rPr>
+        <w:t>Navoi</w:t>
+      </w:r>
+      <w:proofErr w:type="spellEnd"/>
+      <w:r>
+        <w:rPr>
+          <w:lang w:val="en-US"/>
+        </w:rPr>
+        <w:t xml:space="preserve"> str, Tashkent</w:t>
       </w:r>
     </w:p>
     <w:p>
@@ -535,13 +549,7 @@
         <w:rPr>
           <w:lang w:val="en-US"/>
         </w:rPr>
-        <w:t>TIACE Architecture Bootcamp 202</w:t>
-      </w:r>
-      <w:r>
-        <w:rPr>
-          <w:lang w:val="en-US"/>
-        </w:rPr>
-        <w:t>1</w:t>
+        <w:t>TIACE Architecture Bootcamp 2021</w:t>
       </w:r>
     </w:p>
     <w:p>
@@ -957,24 +965,34 @@
           <w:bCs/>
           <w:lang w:val="en-US"/>
         </w:rPr>
-        <w:t>Vadim Makhmudov</w:t>
-      </w:r>
-    </w:p>
-    <w:p>
-      <w:pPr>
-        <w:rPr>
-          <w:b/>
-          <w:bCs/>
-          <w:lang w:val="en-US"/>
-        </w:rPr>
-      </w:pPr>
-      <w:r>
-        <w:rPr>
-          <w:b/>
-          <w:bCs/>
-          <w:lang w:val="en-US"/>
-        </w:rPr>
-        <w:t>One of the leading members of the Union of Architects of Uzbekistan recognized for his lifetime achievement in architecture.</w:t>
+        <w:t xml:space="preserve">Vadim </w:t>
+      </w:r>
+      <w:proofErr w:type="spellStart"/>
+      <w:r>
+        <w:rPr>
+          <w:b/>
+          <w:bCs/>
+          <w:lang w:val="en-US"/>
+        </w:rPr>
+        <w:t>Makhmudov</w:t>
+      </w:r>
+      <w:proofErr w:type="spellEnd"/>
+    </w:p>
+    <w:p>
+      <w:pPr>
+        <w:rPr>
+          <w:b/>
+          <w:bCs/>
+          <w:lang w:val="en-US"/>
+        </w:rPr>
+      </w:pPr>
+      <w:r>
+        <w:rPr>
+          <w:b/>
+          <w:bCs/>
+          <w:lang w:val="en-US"/>
+        </w:rPr>
+        <w:t>One of the leading members of the Union of Architects of Uzbekistan recognized for his lifetime achievement in architecture</w:t>
       </w:r>
     </w:p>
     <w:p>
@@ -1030,46 +1048,106 @@
           <w:bCs/>
           <w:lang w:val="en-US"/>
         </w:rPr>
-        <w:t>Art Specialist at Yeoju Technical Institute in Tashkent</w:t>
-      </w:r>
-    </w:p>
-    <w:p>
-      <w:pPr>
-        <w:rPr>
-          <w:lang w:val="en-US"/>
-        </w:rPr>
-      </w:pPr>
-      <w:r>
-        <w:rPr>
-          <w:lang w:val="en-US"/>
-        </w:rPr>
-        <w:t>Practice a variety of drawing and painting techniques with Alexandra. At her workshops, both beginners and advanced artists work with different types of coloured pencils, papers, and other related materials.</w:t>
-      </w:r>
-    </w:p>
-    <w:p>
-      <w:pPr>
-        <w:rPr>
-          <w:b/>
-          <w:bCs/>
-          <w:lang w:val="en-US"/>
-        </w:rPr>
-      </w:pPr>
-    </w:p>
-    <w:p>
-      <w:pPr>
-        <w:rPr>
-          <w:b/>
-          <w:bCs/>
-          <w:lang w:val="en-US"/>
-        </w:rPr>
-      </w:pPr>
-      <w:r>
-        <w:rPr>
-          <w:b/>
-          <w:bCs/>
-          <w:lang w:val="en-US"/>
-        </w:rPr>
-        <w:t xml:space="preserve">Shukur Djuraev </w:t>
+        <w:t xml:space="preserve">Art Specialist at </w:t>
+      </w:r>
+      <w:proofErr w:type="spellStart"/>
+      <w:r>
+        <w:rPr>
+          <w:b/>
+          <w:bCs/>
+          <w:lang w:val="en-US"/>
+        </w:rPr>
+        <w:t>Yeoju</w:t>
+      </w:r>
+      <w:proofErr w:type="spellEnd"/>
+      <w:r>
+        <w:rPr>
+          <w:b/>
+          <w:bCs/>
+          <w:lang w:val="en-US"/>
+        </w:rPr>
+        <w:t xml:space="preserve"> Technical Institute in Tashkent</w:t>
+      </w:r>
+    </w:p>
+    <w:p>
+      <w:pPr>
+        <w:rPr>
+          <w:lang w:val="en-US"/>
+        </w:rPr>
+      </w:pPr>
+      <w:r>
+        <w:rPr>
+          <w:lang w:val="en-US"/>
+        </w:rPr>
+        <w:t xml:space="preserve">Practice a variety of drawing and painting techniques with Alexandra. At her workshops, both beginners and advanced artists work with different types of </w:t>
+      </w:r>
+      <w:proofErr w:type="spellStart"/>
+      <w:r>
+        <w:rPr>
+          <w:lang w:val="en-US"/>
+        </w:rPr>
+        <w:t>coloured</w:t>
+      </w:r>
+      <w:proofErr w:type="spellEnd"/>
+      <w:r>
+        <w:rPr>
+          <w:lang w:val="en-US"/>
+        </w:rPr>
+        <w:t xml:space="preserve"> pencils, papers, and other related materials.</w:t>
+      </w:r>
+    </w:p>
+    <w:p>
+      <w:pPr>
+        <w:rPr>
+          <w:b/>
+          <w:bCs/>
+          <w:lang w:val="en-US"/>
+        </w:rPr>
+      </w:pPr>
+    </w:p>
+    <w:p>
+      <w:pPr>
+        <w:rPr>
+          <w:b/>
+          <w:bCs/>
+          <w:lang w:val="en-US"/>
+        </w:rPr>
+      </w:pPr>
+      <w:proofErr w:type="spellStart"/>
+      <w:r>
+        <w:rPr>
+          <w:b/>
+          <w:bCs/>
+          <w:lang w:val="en-US"/>
+        </w:rPr>
+        <w:t>Shukur</w:t>
+      </w:r>
+      <w:proofErr w:type="spellEnd"/>
+      <w:r>
+        <w:rPr>
+          <w:b/>
+          <w:bCs/>
+          <w:lang w:val="en-US"/>
+        </w:rPr>
+        <w:t xml:space="preserve"> </w:t>
+      </w:r>
+      <w:proofErr w:type="spellStart"/>
+      <w:r>
+        <w:rPr>
+          <w:b/>
+          <w:bCs/>
+          <w:lang w:val="en-US"/>
+        </w:rPr>
+        <w:t>Djuraev</w:t>
+      </w:r>
+      <w:proofErr w:type="spellEnd"/>
+      <w:r>
+        <w:rPr>
+          <w:b/>
+          <w:bCs/>
+          <w:lang w:val="en-US"/>
+        </w:rPr>
+        <w:t xml:space="preserve"> </w:t>
       </w:r>
     </w:p>
     <w:p>
@@ -1099,7 +1177,21 @@
         <w:rPr>
           <w:lang w:val="en-US"/>
         </w:rPr>
-        <w:t>Known for his remarkable talent for explaining extremely complicated ideas in simple terms, Shukur will be your principal instructor. Teaching methods include lectures, tutorials, practical demonstrations, fieldwork and e-learning.</w:t>
+        <w:t xml:space="preserve">Known for his remarkable talent for explaining extremely complicated ideas in simple terms, </w:t>
+      </w:r>
+      <w:proofErr w:type="spellStart"/>
+      <w:r>
+        <w:rPr>
+          <w:lang w:val="en-US"/>
+        </w:rPr>
+        <w:t>Shukur</w:t>
+      </w:r>
+      <w:proofErr w:type="spellEnd"/>
+      <w:r>
+        <w:rPr>
+          <w:lang w:val="en-US"/>
+        </w:rPr>
+        <w:t xml:space="preserve"> will be your principal instructor. Teaching methods include lectures, tutorials, practical demonstrations, fieldwork and e-learning.</w:t>
       </w:r>
     </w:p>
     <w:p>
@@ -1198,7 +1290,23 @@
           <w:bCs/>
           <w:lang w:val="en-US"/>
         </w:rPr>
-        <w:t>Certified coach and mentor with 8 years experience in HR</w:t>
+        <w:t>Certified coach and mentor with 8 years</w:t>
+      </w:r>
+      <w:r>
+        <w:rPr>
+          <w:b/>
+          <w:bCs/>
+          <w:lang w:val="en-US"/>
+        </w:rPr>
+        <w:t xml:space="preserve"> of</w:t>
+      </w:r>
+      <w:r>
+        <w:rPr>
+          <w:b/>
+          <w:bCs/>
+          <w:lang w:val="en-US"/>
+        </w:rPr>
+        <w:t xml:space="preserve"> experience in HR</w:t>
       </w:r>
     </w:p>
     <w:p>
@@ -1237,8 +1345,18 @@
           <w:bCs/>
           <w:lang w:val="en-US"/>
         </w:rPr>
-        <w:t>Christina Tursunova</w:t>
-      </w:r>
+        <w:t xml:space="preserve">Christina </w:t>
+      </w:r>
+      <w:proofErr w:type="spellStart"/>
+      <w:r>
+        <w:rPr>
+          <w:b/>
+          <w:bCs/>
+          <w:lang w:val="en-US"/>
+        </w:rPr>
+        <w:t>Tursunova</w:t>
+      </w:r>
+      <w:proofErr w:type="spellEnd"/>
     </w:p>
     <w:p>
       <w:pPr>
@@ -1390,7 +1508,21 @@
         <w:rPr>
           <w:lang w:val="en-US"/>
         </w:rPr>
-        <w:t>13, Navoi str., Tashkent</w:t>
+        <w:t xml:space="preserve">13, </w:t>
+      </w:r>
+      <w:proofErr w:type="spellStart"/>
+      <w:r>
+        <w:rPr>
+          <w:lang w:val="en-US"/>
+        </w:rPr>
+        <w:t>Navoi</w:t>
+      </w:r>
+      <w:proofErr w:type="spellEnd"/>
+      <w:r>
+        <w:rPr>
+          <w:lang w:val="en-US"/>
+        </w:rPr>
+        <w:t xml:space="preserve"> str., Tashkent</w:t>
       </w:r>
     </w:p>
     <w:p>

</xml_diff>